<commit_message>
Melakukan sedikit modifikasi lagi
</commit_message>
<xml_diff>
--- a/public/uploads/template/surat-bebas-labkom.docx
+++ b/public/uploads/template/surat-bebas-labkom.docx
@@ -1,288 +1,10 @@
 
 <file path=word/document.xml><?xml version="1.0" encoding="utf-8"?>
-<w:document xmlns:wpc="http://schemas.microsoft.com/office/word/2010/wordprocessingCanvas" xmlns:cx="http://schemas.microsoft.com/office/drawing/2014/chartex" xmlns:cx1="http://schemas.microsoft.com/office/drawing/2015/9/8/chartex" xmlns:cx2="http://schemas.microsoft.com/office/drawing/2015/10/21/chartex" xmlns:cx3="http://schemas.microsoft.com/office/drawing/2016/5/9/chartex" xmlns:cx4="http://schemas.microsoft.com/office/drawing/2016/5/10/chartex" xmlns:cx5="http://schemas.microsoft.com/office/drawing/2016/5/11/chartex" xmlns:cx6="http://schemas.microsoft.com/office/drawing/2016/5/12/chartex" xmlns:cx7="http://schemas.microsoft.com/office/drawing/2016/5/13/chartex" xmlns:cx8="http://schemas.microsoft.com/office/drawing/2016/5/14/chartex" xmlns:mc="http://schemas.openxmlformats.org/markup-compatibility/2006" xmlns:aink="http://schemas.microsoft.com/office/drawing/2016/ink" xmlns:am3d="http://schemas.microsoft.com/office/drawing/2017/model3d" xmlns:o="urn:schemas-microsoft-com:office:office" xmlns:r="http://schemas.openxmlformats.org/officeDocument/2006/relationships" xmlns:m="http://schemas.openxmlformats.org/officeDocument/2006/math" xmlns:v="urn:schemas-microsoft-com:vml" xmlns:wp14="http://schemas.microsoft.com/office/word/2010/wordprocessingDrawing" xmlns:wp="http://schemas.openxmlformats.org/drawingml/2006/wordprocessingDrawing" xmlns:w10="urn:schemas-microsoft-com:office:word" xmlns:w="http://schemas.openxmlformats.org/wordprocessingml/2006/main" xmlns:w14="http://schemas.microsoft.com/office/word/2010/wordml" xmlns:w15="http://schemas.microsoft.com/office/word/2012/wordml" xmlns:w16cid="http://schemas.microsoft.com/office/word/2016/wordml/cid" xmlns:w16se="http://schemas.microsoft.com/office/word/2015/wordml/symex" xmlns:wpg="http://schemas.microsoft.com/office/word/2010/wordprocessingGroup" xmlns:wpi="http://schemas.microsoft.com/office/word/2010/wordprocessingInk" xmlns:wne="http://schemas.microsoft.com/office/word/2006/wordml" xmlns:wps="http://schemas.microsoft.com/office/word/2010/wordprocessingShape" mc:Ignorable="w14 w15 w16se w16cid wp14">
+<w:document xmlns:wpc="http://schemas.microsoft.com/office/word/2010/wordprocessingCanvas" xmlns:cx="http://schemas.microsoft.com/office/drawing/2014/chartex" xmlns:cx1="http://schemas.microsoft.com/office/drawing/2015/9/8/chartex" xmlns:mc="http://schemas.openxmlformats.org/markup-compatibility/2006" xmlns:o="urn:schemas-microsoft-com:office:office" xmlns:r="http://schemas.openxmlformats.org/officeDocument/2006/relationships" xmlns:m="http://schemas.openxmlformats.org/officeDocument/2006/math" xmlns:v="urn:schemas-microsoft-com:vml" xmlns:wp14="http://schemas.microsoft.com/office/word/2010/wordprocessingDrawing" xmlns:wp="http://schemas.openxmlformats.org/drawingml/2006/wordprocessingDrawing" xmlns:w10="urn:schemas-microsoft-com:office:word" xmlns:w="http://schemas.openxmlformats.org/wordprocessingml/2006/main" xmlns:w14="http://schemas.microsoft.com/office/word/2010/wordml" xmlns:w15="http://schemas.microsoft.com/office/word/2012/wordml" xmlns:w16se="http://schemas.microsoft.com/office/word/2015/wordml/symex" xmlns:wpg="http://schemas.microsoft.com/office/word/2010/wordprocessingGroup" xmlns:wpi="http://schemas.microsoft.com/office/word/2010/wordprocessingInk" xmlns:wne="http://schemas.microsoft.com/office/word/2006/wordml" xmlns:wps="http://schemas.microsoft.com/office/word/2010/wordprocessingShape" mc:Ignorable="w14 w15 w16se wp14">
   <w:body>
-    <w:tbl>
-      <w:tblPr>
-        <w:tblW w:w="0" w:type="auto"/>
-        <w:tblLook w:val="0000" w:firstRow="0" w:lastRow="0" w:firstColumn="0" w:lastColumn="0" w:noHBand="0" w:noVBand="0"/>
-      </w:tblPr>
-      <w:tblGrid>
-        <w:gridCol w:w="1865"/>
-        <w:gridCol w:w="7774"/>
-      </w:tblGrid>
-      <w:tr>
-        <w:tc>
-          <w:tcPr>
-            <w:tcW w:w="1908" w:type="dxa"/>
-          </w:tcPr>
-          <w:p>
-            <w:pPr>
-              <w:jc w:val="center"/>
-              <w:rPr>
-                <w:b/>
-                <w:bCs/>
-                <w:sz w:val="28"/>
-                <w:szCs w:val="28"/>
-              </w:rPr>
-            </w:pPr>
-            <w:r>
-              <w:rPr>
-                <w:noProof/>
-                <w:lang w:val="id-ID"/>
-              </w:rPr>
-              <w:drawing>
-                <wp:anchor distT="0" distB="0" distL="114300" distR="114300" simplePos="0" relativeHeight="251658240" behindDoc="0" locked="0" layoutInCell="1" allowOverlap="1" wp14:anchorId="45ADC4E5" wp14:editId="64390EBA">
-                  <wp:simplePos x="0" y="0"/>
-                  <wp:positionH relativeFrom="column">
-                    <wp:posOffset>34290</wp:posOffset>
-                  </wp:positionH>
-                  <wp:positionV relativeFrom="paragraph">
-                    <wp:posOffset>32385</wp:posOffset>
-                  </wp:positionV>
-                  <wp:extent cx="800100" cy="771525"/>
-                  <wp:effectExtent l="0" t="0" r="0" b="0"/>
-                  <wp:wrapNone/>
-                  <wp:docPr id="3" name="Picture 2"/>
-                  <wp:cNvGraphicFramePr>
-                    <a:graphicFrameLocks xmlns:a="http://schemas.openxmlformats.org/drawingml/2006/main" noChangeAspect="1"/>
-                  </wp:cNvGraphicFramePr>
-                  <a:graphic xmlns:a="http://schemas.openxmlformats.org/drawingml/2006/main">
-                    <a:graphicData uri="http://schemas.openxmlformats.org/drawingml/2006/picture">
-                      <pic:pic xmlns:pic="http://schemas.openxmlformats.org/drawingml/2006/picture">
-                        <pic:nvPicPr>
-                          <pic:cNvPr id="0" name="Picture 2"/>
-                          <pic:cNvPicPr>
-                            <a:picLocks noChangeAspect="1" noChangeArrowheads="1"/>
-                          </pic:cNvPicPr>
-                        </pic:nvPicPr>
-                        <pic:blipFill>
-                          <a:blip r:embed="rId5">
-                            <a:extLst>
-                              <a:ext uri="{28A0092B-C50C-407E-A947-70E740481C1C}">
-                                <a14:useLocalDpi xmlns:a14="http://schemas.microsoft.com/office/drawing/2010/main" val="0"/>
-                              </a:ext>
-                            </a:extLst>
-                          </a:blip>
-                          <a:srcRect/>
-                          <a:stretch>
-                            <a:fillRect/>
-                          </a:stretch>
-                        </pic:blipFill>
-                        <pic:spPr bwMode="auto">
-                          <a:xfrm>
-                            <a:off x="0" y="0"/>
-                            <a:ext cx="800100" cy="771525"/>
-                          </a:xfrm>
-                          <a:prstGeom prst="rect">
-                            <a:avLst/>
-                          </a:prstGeom>
-                          <a:noFill/>
-                          <a:ln>
-                            <a:noFill/>
-                          </a:ln>
-                        </pic:spPr>
-                      </pic:pic>
-                    </a:graphicData>
-                  </a:graphic>
-                  <wp14:sizeRelH relativeFrom="page">
-                    <wp14:pctWidth>0</wp14:pctWidth>
-                  </wp14:sizeRelH>
-                  <wp14:sizeRelV relativeFrom="page">
-                    <wp14:pctHeight>0</wp14:pctHeight>
-                  </wp14:sizeRelV>
-                </wp:anchor>
-              </w:drawing>
-            </w:r>
-          </w:p>
-        </w:tc>
-        <w:tc>
-          <w:tcPr>
-            <w:tcW w:w="7920" w:type="dxa"/>
-          </w:tcPr>
-          <w:p>
-            <w:pPr>
-              <w:jc w:val="center"/>
-              <w:rPr>
-                <w:b/>
-                <w:bCs/>
-              </w:rPr>
-            </w:pPr>
-            <w:r>
-              <w:rPr>
-                <w:b/>
-                <w:bCs/>
-                <w:lang w:val="id-ID"/>
-              </w:rPr>
-              <w:t>KEMENTRIAN PENDIDIKAN DAN KEBUDAYAAN</w:t>
-            </w:r>
-          </w:p>
-          <w:p>
-            <w:pPr>
-              <w:jc w:val="center"/>
-              <w:rPr>
-                <w:b/>
-                <w:bCs/>
-                <w:lang w:val="id-ID"/>
-              </w:rPr>
-            </w:pPr>
-            <w:r>
-              <w:rPr>
-                <w:b/>
-                <w:bCs/>
-                <w:lang w:val="id-ID"/>
-              </w:rPr>
-              <w:t>UNIVERSITAS SEBELAS MARET</w:t>
-            </w:r>
-          </w:p>
-          <w:p>
-            <w:pPr>
-              <w:jc w:val="center"/>
-              <w:rPr>
-                <w:b/>
-                <w:bCs/>
-                <w:lang w:val="id-ID"/>
-              </w:rPr>
-            </w:pPr>
-            <w:r>
-              <w:rPr>
-                <w:b/>
-                <w:bCs/>
-                <w:lang w:val="id-ID"/>
-              </w:rPr>
-              <w:t>FAKULTAS MATEMATIKA DAN ILMU PENGETAHUAN ALAM</w:t>
-            </w:r>
-          </w:p>
-          <w:p>
-            <w:pPr>
-              <w:jc w:val="center"/>
-              <w:rPr>
-                <w:b/>
-                <w:bCs/>
-                <w:lang w:val="id-ID"/>
-              </w:rPr>
-            </w:pPr>
-            <w:r>
-              <w:rPr>
-                <w:b/>
-                <w:bCs/>
-                <w:lang w:val="id-ID"/>
-              </w:rPr>
-              <w:t>LABORATORIUM KOMPUTASI</w:t>
-            </w:r>
-          </w:p>
-          <w:p>
-            <w:pPr>
-              <w:jc w:val="center"/>
-              <w:rPr>
-                <w:lang w:val="id-ID"/>
-              </w:rPr>
-            </w:pPr>
-            <w:r>
-              <w:rPr>
-                <w:lang w:val="id-ID"/>
-              </w:rPr>
-              <w:t xml:space="preserve">Jl. Ir. Sutami 36 Surakarta, Telp. </w:t>
-            </w:r>
-            <w:r>
-              <w:rPr>
-                <w:lang w:val="id-ID"/>
-              </w:rPr>
-              <w:t>0271 9127424</w:t>
-            </w:r>
-          </w:p>
-        </w:tc>
-      </w:tr>
-    </w:tbl>
     <w:p>
       <w:pPr>
         <w:spacing w:line="360" w:lineRule="auto"/>
-        <w:jc w:val="center"/>
-        <w:rPr>
-          <w:lang w:val="id-ID"/>
-        </w:rPr>
-      </w:pPr>
-      <w:r>
-        <w:rPr>
-          <w:noProof/>
-          <w:lang w:val="id-ID"/>
-        </w:rPr>
-        <mc:AlternateContent>
-          <mc:Choice Requires="wps">
-            <w:drawing>
-              <wp:anchor distT="0" distB="0" distL="114300" distR="114300" simplePos="0" relativeHeight="251657216" behindDoc="0" locked="0" layoutInCell="1" allowOverlap="1" wp14:anchorId="366752E5" wp14:editId="6BCE128B">
-                <wp:simplePos x="0" y="0"/>
-                <wp:positionH relativeFrom="column">
-                  <wp:posOffset>0</wp:posOffset>
-                </wp:positionH>
-                <wp:positionV relativeFrom="paragraph">
-                  <wp:posOffset>62230</wp:posOffset>
-                </wp:positionV>
-                <wp:extent cx="6172200" cy="0"/>
-                <wp:effectExtent l="34290" t="29845" r="32385" b="36830"/>
-                <wp:wrapNone/>
-                <wp:docPr id="2" name="Line 3"/>
-                <wp:cNvGraphicFramePr>
-                  <a:graphicFrameLocks xmlns:a="http://schemas.openxmlformats.org/drawingml/2006/main"/>
-                </wp:cNvGraphicFramePr>
-                <a:graphic xmlns:a="http://schemas.openxmlformats.org/drawingml/2006/main">
-                  <a:graphicData uri="http://schemas.microsoft.com/office/word/2010/wordprocessingShape">
-                    <wps:wsp>
-                      <wps:cNvCnPr>
-                        <a:cxnSpLocks noChangeShapeType="1"/>
-                      </wps:cNvCnPr>
-                      <wps:spPr bwMode="auto">
-                        <a:xfrm>
-                          <a:off x="0" y="0"/>
-                          <a:ext cx="6172200" cy="0"/>
-                        </a:xfrm>
-                        <a:prstGeom prst="line">
-                          <a:avLst/>
-                        </a:prstGeom>
-                        <a:noFill/>
-                        <a:ln w="57150" cmpd="thinThick">
-                          <a:solidFill>
-                            <a:srgbClr val="000000"/>
-                          </a:solidFill>
-                          <a:round/>
-                          <a:headEnd/>
-                          <a:tailEnd/>
-                        </a:ln>
-                        <a:extLst>
-                          <a:ext uri="{909E8E84-426E-40DD-AFC4-6F175D3DCCD1}">
-                            <a14:hiddenFill xmlns:a14="http://schemas.microsoft.com/office/drawing/2010/main">
-                              <a:noFill/>
-                            </a14:hiddenFill>
-                          </a:ext>
-                        </a:extLst>
-                      </wps:spPr>
-                      <wps:bodyPr/>
-                    </wps:wsp>
-                  </a:graphicData>
-                </a:graphic>
-                <wp14:sizeRelH relativeFrom="page">
-                  <wp14:pctWidth>0</wp14:pctWidth>
-                </wp14:sizeRelH>
-                <wp14:sizeRelV relativeFrom="page">
-                  <wp14:pctHeight>0</wp14:pctHeight>
-                </wp14:sizeRelV>
-              </wp:anchor>
-            </w:drawing>
-          </mc:Choice>
-          <mc:Fallback>
-            <w:pict>
-              <v:line w14:anchorId="1D8D1D88" id="Line 3" o:spid="_x0000_s1026" style="position:absolute;z-index:251657216;visibility:visible;mso-wrap-style:square;mso-width-percent:0;mso-height-percent:0;mso-wrap-distance-left:9pt;mso-wrap-distance-top:0;mso-wrap-distance-right:9pt;mso-wrap-distance-bottom:0;mso-position-horizontal:absolute;mso-position-horizontal-relative:text;mso-position-vertical:absolute;mso-position-vertical-relative:text;mso-width-percent:0;mso-height-percent:0;mso-width-relative:page;mso-height-relative:page" from="0,4.9pt" to="486pt,4.9pt" o:gfxdata="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" strokeweight="4.5pt">
-                <v:stroke linestyle="thinThick"/>
-              </v:line>
-            </w:pict>
-          </mc:Fallback>
-        </mc:AlternateContent>
-      </w:r>
-    </w:p>
-    <w:p>
-      <w:pPr>
-        <w:spacing w:line="360" w:lineRule="auto"/>
-        <w:jc w:val="center"/>
         <w:rPr>
           <w:lang w:val="id-ID"/>
         </w:rPr>
@@ -293,33 +15,26 @@
         <w:spacing w:line="360" w:lineRule="auto"/>
         <w:jc w:val="center"/>
         <w:rPr>
-          <w:lang w:val="id-ID"/>
-        </w:rPr>
-      </w:pPr>
-    </w:p>
-    <w:p>
-      <w:pPr>
-        <w:spacing w:line="360" w:lineRule="auto"/>
-        <w:jc w:val="center"/>
-        <w:rPr>
           <w:b/>
           <w:bCs/>
-          <w:sz w:val="36"/>
+          <w:sz w:val="32"/>
           <w:szCs w:val="36"/>
           <w:lang w:val="id-ID"/>
         </w:rPr>
       </w:pPr>
+      <w:bookmarkStart w:id="0" w:name="_GoBack"/>
       <w:r>
         <w:rPr>
           <w:b/>
           <w:bCs/>
-          <w:sz w:val="36"/>
+          <w:sz w:val="32"/>
           <w:szCs w:val="36"/>
           <w:lang w:val="id-ID"/>
         </w:rPr>
         <w:t>SURAT KETERANGAN BEBAS LABKOM</w:t>
       </w:r>
     </w:p>
+    <w:bookmarkEnd w:id="0"/>
     <w:p>
       <w:pPr>
         <w:spacing w:line="360" w:lineRule="auto"/>
@@ -395,8 +110,13 @@
         <w:t xml:space="preserve"> </w:t>
       </w:r>
       <w:r>
-        <w:t>${nama_lengkap</w:t>
-      </w:r>
+        <w:t>${</w:t>
+      </w:r>
+      <w:proofErr w:type="spellStart"/>
+      <w:r>
+        <w:t>nama_lengkap</w:t>
+      </w:r>
+      <w:proofErr w:type="spellEnd"/>
       <w:r>
         <w:t>}</w:t>
       </w:r>
@@ -432,8 +152,13 @@
         <w:t xml:space="preserve"> </w:t>
       </w:r>
       <w:r>
-        <w:t>${nim</w:t>
-      </w:r>
+        <w:t>${</w:t>
+      </w:r>
+      <w:proofErr w:type="spellStart"/>
+      <w:r>
+        <w:t>nim</w:t>
+      </w:r>
+      <w:proofErr w:type="spellEnd"/>
       <w:r>
         <w:t>}</w:t>
       </w:r>
@@ -463,8 +188,13 @@
         <w:t xml:space="preserve"> </w:t>
       </w:r>
       <w:r>
-        <w:t>${prodi</w:t>
-      </w:r>
+        <w:t>${</w:t>
+      </w:r>
+      <w:proofErr w:type="spellStart"/>
+      <w:r>
+        <w:t>prodi</w:t>
+      </w:r>
+      <w:proofErr w:type="spellEnd"/>
       <w:r>
         <w:t>}</w:t>
       </w:r>
@@ -579,24 +309,160 @@
             </w:pPr>
             <w:r>
               <w:rPr>
+                <w:noProof/>
+                <w:bdr w:val="none" w:sz="0" w:space="0" w:color="auto" w:frame="1"/>
+              </w:rPr>
+              <w:drawing>
+                <wp:anchor distT="0" distB="0" distL="114300" distR="114300" simplePos="0" relativeHeight="251659264" behindDoc="1" locked="0" layoutInCell="1" allowOverlap="1" wp14:anchorId="4CD123BD" wp14:editId="7A8D6E04">
+                  <wp:simplePos x="0" y="0"/>
+                  <wp:positionH relativeFrom="column">
+                    <wp:posOffset>-2141247</wp:posOffset>
+                  </wp:positionH>
+                  <wp:positionV relativeFrom="paragraph">
+                    <wp:posOffset>-245003</wp:posOffset>
+                  </wp:positionV>
+                  <wp:extent cx="4636135" cy="2183130"/>
+                  <wp:effectExtent l="0" t="0" r="0" b="0"/>
+                  <wp:wrapNone/>
+                  <wp:docPr id="5" name="Picture 5" descr="https://lh4.googleusercontent.com/SPayiVRSOYVTfzcU8LaB2bT88K00Um9_5TnvLJg-xyoADIxM_ASdmzbC7Mxg0Mgtr7xZufYpa1Dol278LogcoL9GxyQjBDukkJd-MCZMGDXdaE1TtXcvqaaDNpTODMveiTl8Vvw"/>
+                  <wp:cNvGraphicFramePr>
+                    <a:graphicFrameLocks xmlns:a="http://schemas.openxmlformats.org/drawingml/2006/main" noChangeAspect="1"/>
+                  </wp:cNvGraphicFramePr>
+                  <a:graphic xmlns:a="http://schemas.openxmlformats.org/drawingml/2006/main">
+                    <a:graphicData uri="http://schemas.openxmlformats.org/drawingml/2006/picture">
+                      <pic:pic xmlns:pic="http://schemas.openxmlformats.org/drawingml/2006/picture">
+                        <pic:nvPicPr>
+                          <pic:cNvPr id="0" name="Picture 5" descr="https://lh4.googleusercontent.com/SPayiVRSOYVTfzcU8LaB2bT88K00Um9_5TnvLJg-xyoADIxM_ASdmzbC7Mxg0Mgtr7xZufYpa1Dol278LogcoL9GxyQjBDukkJd-MCZMGDXdaE1TtXcvqaaDNpTODMveiTl8Vvw"/>
+                          <pic:cNvPicPr>
+                            <a:picLocks noChangeAspect="1" noChangeArrowheads="1"/>
+                          </pic:cNvPicPr>
+                        </pic:nvPicPr>
+                        <pic:blipFill>
+                          <a:blip r:embed="rId7">
+                            <a:extLst>
+                              <a:ext uri="{28A0092B-C50C-407E-A947-70E740481C1C}">
+                                <a14:useLocalDpi xmlns:a14="http://schemas.microsoft.com/office/drawing/2010/main" val="0"/>
+                              </a:ext>
+                            </a:extLst>
+                          </a:blip>
+                          <a:srcRect/>
+                          <a:stretch>
+                            <a:fillRect/>
+                          </a:stretch>
+                        </pic:blipFill>
+                        <pic:spPr bwMode="auto">
+                          <a:xfrm>
+                            <a:off x="0" y="0"/>
+                            <a:ext cx="4636135" cy="2183130"/>
+                          </a:xfrm>
+                          <a:prstGeom prst="rect">
+                            <a:avLst/>
+                          </a:prstGeom>
+                          <a:noFill/>
+                          <a:ln>
+                            <a:noFill/>
+                          </a:ln>
+                        </pic:spPr>
+                      </pic:pic>
+                    </a:graphicData>
+                  </a:graphic>
+                  <wp14:sizeRelH relativeFrom="page">
+                    <wp14:pctWidth>0</wp14:pctWidth>
+                  </wp14:sizeRelH>
+                  <wp14:sizeRelV relativeFrom="page">
+                    <wp14:pctHeight>0</wp14:pctHeight>
+                  </wp14:sizeRelV>
+                </wp:anchor>
+              </w:drawing>
+            </w:r>
+            <w:r>
+              <w:rPr>
+                <w:noProof/>
+                <w:bdr w:val="none" w:sz="0" w:space="0" w:color="auto" w:frame="1"/>
+              </w:rPr>
+              <w:drawing>
+                <wp:anchor distT="0" distB="0" distL="114300" distR="114300" simplePos="0" relativeHeight="251658240" behindDoc="0" locked="0" layoutInCell="1" allowOverlap="1" wp14:anchorId="7C1A6BB0" wp14:editId="64FABB68">
+                  <wp:simplePos x="0" y="0"/>
+                  <wp:positionH relativeFrom="column">
+                    <wp:posOffset>376573</wp:posOffset>
+                  </wp:positionH>
+                  <wp:positionV relativeFrom="paragraph">
+                    <wp:posOffset>37796</wp:posOffset>
+                  </wp:positionV>
+                  <wp:extent cx="2009140" cy="1725930"/>
+                  <wp:effectExtent l="0" t="0" r="0" b="0"/>
+                  <wp:wrapNone/>
+                  <wp:docPr id="4" name="Picture 4" descr="https://lh5.googleusercontent.com/p_6uJE4e8DzXqeOjsdba-Uisgy6i2ph5N2itjjEhtuc0T7swl-jc6mj-Zw8A24U516bfKsM6SoUFgPY6Wt-bqFgjm-gv79oh2Z1gCwVb2KVvb7QJdWxuFcRZLWSq0BTtrhqlUMU"/>
+                  <wp:cNvGraphicFramePr>
+                    <a:graphicFrameLocks xmlns:a="http://schemas.openxmlformats.org/drawingml/2006/main" noChangeAspect="1"/>
+                  </wp:cNvGraphicFramePr>
+                  <a:graphic xmlns:a="http://schemas.openxmlformats.org/drawingml/2006/main">
+                    <a:graphicData uri="http://schemas.openxmlformats.org/drawingml/2006/picture">
+                      <pic:pic xmlns:pic="http://schemas.openxmlformats.org/drawingml/2006/picture">
+                        <pic:nvPicPr>
+                          <pic:cNvPr id="0" name="Picture 3" descr="https://lh5.googleusercontent.com/p_6uJE4e8DzXqeOjsdba-Uisgy6i2ph5N2itjjEhtuc0T7swl-jc6mj-Zw8A24U516bfKsM6SoUFgPY6Wt-bqFgjm-gv79oh2Z1gCwVb2KVvb7QJdWxuFcRZLWSq0BTtrhqlUMU"/>
+                          <pic:cNvPicPr>
+                            <a:picLocks noChangeAspect="1" noChangeArrowheads="1"/>
+                          </pic:cNvPicPr>
+                        </pic:nvPicPr>
+                        <pic:blipFill>
+                          <a:blip r:embed="rId8">
+                            <a:extLst>
+                              <a:ext uri="{28A0092B-C50C-407E-A947-70E740481C1C}">
+                                <a14:useLocalDpi xmlns:a14="http://schemas.microsoft.com/office/drawing/2010/main" val="0"/>
+                              </a:ext>
+                            </a:extLst>
+                          </a:blip>
+                          <a:srcRect/>
+                          <a:stretch>
+                            <a:fillRect/>
+                          </a:stretch>
+                        </pic:blipFill>
+                        <pic:spPr bwMode="auto">
+                          <a:xfrm>
+                            <a:off x="0" y="0"/>
+                            <a:ext cx="2009140" cy="1725930"/>
+                          </a:xfrm>
+                          <a:prstGeom prst="rect">
+                            <a:avLst/>
+                          </a:prstGeom>
+                          <a:noFill/>
+                          <a:ln>
+                            <a:noFill/>
+                          </a:ln>
+                        </pic:spPr>
+                      </pic:pic>
+                    </a:graphicData>
+                  </a:graphic>
+                  <wp14:sizeRelH relativeFrom="page">
+                    <wp14:pctWidth>0</wp14:pctWidth>
+                  </wp14:sizeRelH>
+                  <wp14:sizeRelV relativeFrom="page">
+                    <wp14:pctHeight>0</wp14:pctHeight>
+                  </wp14:sizeRelV>
+                </wp:anchor>
+              </w:drawing>
+            </w:r>
+            <w:r>
+              <w:rPr>
                 <w:lang w:val="en-GB"/>
               </w:rPr>
               <w:t xml:space="preserve">Surakarta, </w:t>
             </w:r>
-            <w:bookmarkStart w:id="0" w:name="_GoBack"/>
-            <w:bookmarkEnd w:id="0"/>
             <w:r>
               <w:rPr>
                 <w:lang w:val="en-GB"/>
               </w:rPr>
               <w:t>${</w:t>
             </w:r>
+            <w:proofErr w:type="spellStart"/>
             <w:r>
               <w:rPr>
                 <w:lang w:val="en-GB"/>
               </w:rPr>
               <w:t>tanggal</w:t>
             </w:r>
+            <w:proofErr w:type="spellEnd"/>
             <w:r>
               <w:rPr>
                 <w:lang w:val="en-GB"/>
@@ -674,21 +540,96 @@
                 <w:b/>
                 <w:u w:val="single"/>
               </w:rPr>
-              <w:t>Dr. Dewi Retno Sari Saputro, S.Si.,</w:t>
-            </w:r>
+              <w:t xml:space="preserve">Dr. </w:t>
+            </w:r>
+            <w:proofErr w:type="spellStart"/>
             <w:r>
               <w:rPr>
                 <w:b/>
                 <w:u w:val="single"/>
               </w:rPr>
-              <w:t xml:space="preserve"> </w:t>
-            </w:r>
+              <w:t>Dewi</w:t>
+            </w:r>
+            <w:proofErr w:type="spellEnd"/>
             <w:r>
               <w:rPr>
                 <w:b/>
                 <w:u w:val="single"/>
               </w:rPr>
-              <w:t>M.Kom.</w:t>
+              <w:t xml:space="preserve"> </w:t>
+            </w:r>
+            <w:proofErr w:type="spellStart"/>
+            <w:r>
+              <w:rPr>
+                <w:b/>
+                <w:u w:val="single"/>
+              </w:rPr>
+              <w:t>Retno</w:t>
+            </w:r>
+            <w:proofErr w:type="spellEnd"/>
+            <w:r>
+              <w:rPr>
+                <w:b/>
+                <w:u w:val="single"/>
+              </w:rPr>
+              <w:t xml:space="preserve"> Sari </w:t>
+            </w:r>
+            <w:proofErr w:type="spellStart"/>
+            <w:r>
+              <w:rPr>
+                <w:b/>
+                <w:u w:val="single"/>
+              </w:rPr>
+              <w:t>Saputro</w:t>
+            </w:r>
+            <w:proofErr w:type="spellEnd"/>
+            <w:r>
+              <w:rPr>
+                <w:b/>
+                <w:u w:val="single"/>
+              </w:rPr>
+              <w:t xml:space="preserve">, </w:t>
+            </w:r>
+            <w:proofErr w:type="spellStart"/>
+            <w:proofErr w:type="gramStart"/>
+            <w:r>
+              <w:rPr>
+                <w:b/>
+                <w:u w:val="single"/>
+              </w:rPr>
+              <w:t>S.Si</w:t>
+            </w:r>
+            <w:proofErr w:type="spellEnd"/>
+            <w:r>
+              <w:rPr>
+                <w:b/>
+                <w:u w:val="single"/>
+              </w:rPr>
+              <w:t>.,</w:t>
+            </w:r>
+            <w:proofErr w:type="gramEnd"/>
+            <w:r>
+              <w:rPr>
+                <w:b/>
+                <w:u w:val="single"/>
+              </w:rPr>
+              <w:t xml:space="preserve"> </w:t>
+            </w:r>
+            <w:proofErr w:type="spellStart"/>
+            <w:r>
+              <w:rPr>
+                <w:b/>
+                <w:u w:val="single"/>
+              </w:rPr>
+              <w:t>M.Kom</w:t>
+            </w:r>
+            <w:proofErr w:type="spellEnd"/>
+            <w:r>
+              <w:rPr>
+                <w:b/>
+                <w:u w:val="single"/>
+              </w:rPr>
+              <w:t>.</w:t>
             </w:r>
           </w:p>
           <w:p>
@@ -727,6 +668,7 @@
       </w:pPr>
     </w:p>
     <w:sectPr>
+      <w:headerReference w:type="default" r:id="rId9"/>
       <w:pgSz w:w="11907" w:h="16840" w:code="9"/>
       <w:pgMar w:top="1134" w:right="1134" w:bottom="1134" w:left="1134" w:header="720" w:footer="720" w:gutter="0"/>
       <w:cols w:space="720"/>
@@ -736,8 +678,454 @@
 </w:document>
 </file>
 
+<file path=word/endnotes.xml><?xml version="1.0" encoding="utf-8"?>
+<w:endnotes xmlns:wpc="http://schemas.microsoft.com/office/word/2010/wordprocessingCanvas" xmlns:cx="http://schemas.microsoft.com/office/drawing/2014/chartex" xmlns:cx1="http://schemas.microsoft.com/office/drawing/2015/9/8/chartex" xmlns:mc="http://schemas.openxmlformats.org/markup-compatibility/2006" xmlns:o="urn:schemas-microsoft-com:office:office" xmlns:r="http://schemas.openxmlformats.org/officeDocument/2006/relationships" xmlns:m="http://schemas.openxmlformats.org/officeDocument/2006/math" xmlns:v="urn:schemas-microsoft-com:vml" xmlns:wp14="http://schemas.microsoft.com/office/word/2010/wordprocessingDrawing" xmlns:wp="http://schemas.openxmlformats.org/drawingml/2006/wordprocessingDrawing" xmlns:w10="urn:schemas-microsoft-com:office:word" xmlns:w="http://schemas.openxmlformats.org/wordprocessingml/2006/main" xmlns:w14="http://schemas.microsoft.com/office/word/2010/wordml" xmlns:w15="http://schemas.microsoft.com/office/word/2012/wordml" xmlns:w16se="http://schemas.microsoft.com/office/word/2015/wordml/symex" xmlns:wpg="http://schemas.microsoft.com/office/word/2010/wordprocessingGroup" xmlns:wpi="http://schemas.microsoft.com/office/word/2010/wordprocessingInk" xmlns:wne="http://schemas.microsoft.com/office/word/2006/wordml" xmlns:wps="http://schemas.microsoft.com/office/word/2010/wordprocessingShape" mc:Ignorable="w14 w15 w16se wp14">
+  <w:endnote w:type="separator" w:id="-1">
+    <w:p>
+      <w:r>
+        <w:separator/>
+      </w:r>
+    </w:p>
+  </w:endnote>
+  <w:endnote w:type="continuationSeparator" w:id="0">
+    <w:p>
+      <w:r>
+        <w:continuationSeparator/>
+      </w:r>
+    </w:p>
+  </w:endnote>
+</w:endnotes>
+</file>
+
+<file path=word/footnotes.xml><?xml version="1.0" encoding="utf-8"?>
+<w:footnotes xmlns:wpc="http://schemas.microsoft.com/office/word/2010/wordprocessingCanvas" xmlns:cx="http://schemas.microsoft.com/office/drawing/2014/chartex" xmlns:cx1="http://schemas.microsoft.com/office/drawing/2015/9/8/chartex" xmlns:mc="http://schemas.openxmlformats.org/markup-compatibility/2006" xmlns:o="urn:schemas-microsoft-com:office:office" xmlns:r="http://schemas.openxmlformats.org/officeDocument/2006/relationships" xmlns:m="http://schemas.openxmlformats.org/officeDocument/2006/math" xmlns:v="urn:schemas-microsoft-com:vml" xmlns:wp14="http://schemas.microsoft.com/office/word/2010/wordprocessingDrawing" xmlns:wp="http://schemas.openxmlformats.org/drawingml/2006/wordprocessingDrawing" xmlns:w10="urn:schemas-microsoft-com:office:word" xmlns:w="http://schemas.openxmlformats.org/wordprocessingml/2006/main" xmlns:w14="http://schemas.microsoft.com/office/word/2010/wordml" xmlns:w15="http://schemas.microsoft.com/office/word/2012/wordml" xmlns:w16se="http://schemas.microsoft.com/office/word/2015/wordml/symex" xmlns:wpg="http://schemas.microsoft.com/office/word/2010/wordprocessingGroup" xmlns:wpi="http://schemas.microsoft.com/office/word/2010/wordprocessingInk" xmlns:wne="http://schemas.microsoft.com/office/word/2006/wordml" xmlns:wps="http://schemas.microsoft.com/office/word/2010/wordprocessingShape" mc:Ignorable="w14 w15 w16se wp14">
+  <w:footnote w:type="separator" w:id="-1">
+    <w:p>
+      <w:r>
+        <w:separator/>
+      </w:r>
+    </w:p>
+  </w:footnote>
+  <w:footnote w:type="continuationSeparator" w:id="0">
+    <w:p>
+      <w:r>
+        <w:continuationSeparator/>
+      </w:r>
+    </w:p>
+  </w:footnote>
+</w:footnotes>
+</file>
+
+<file path=word/header1.xml><?xml version="1.0" encoding="utf-8"?>
+<w:hdr xmlns:wpc="http://schemas.microsoft.com/office/word/2010/wordprocessingCanvas" xmlns:cx="http://schemas.microsoft.com/office/drawing/2014/chartex" xmlns:cx1="http://schemas.microsoft.com/office/drawing/2015/9/8/chartex" xmlns:mc="http://schemas.openxmlformats.org/markup-compatibility/2006" xmlns:o="urn:schemas-microsoft-com:office:office" xmlns:r="http://schemas.openxmlformats.org/officeDocument/2006/relationships" xmlns:m="http://schemas.openxmlformats.org/officeDocument/2006/math" xmlns:v="urn:schemas-microsoft-com:vml" xmlns:wp14="http://schemas.microsoft.com/office/word/2010/wordprocessingDrawing" xmlns:wp="http://schemas.openxmlformats.org/drawingml/2006/wordprocessingDrawing" xmlns:w10="urn:schemas-microsoft-com:office:word" xmlns:w="http://schemas.openxmlformats.org/wordprocessingml/2006/main" xmlns:w14="http://schemas.microsoft.com/office/word/2010/wordml" xmlns:w15="http://schemas.microsoft.com/office/word/2012/wordml" xmlns:w16se="http://schemas.microsoft.com/office/word/2015/wordml/symex" xmlns:wpg="http://schemas.microsoft.com/office/word/2010/wordprocessingGroup" xmlns:wpi="http://schemas.microsoft.com/office/word/2010/wordprocessingInk" xmlns:wne="http://schemas.microsoft.com/office/word/2006/wordml" xmlns:wps="http://schemas.microsoft.com/office/word/2010/wordprocessingShape" mc:Ignorable="w14 w15 w16se wp14">
+  <w:tbl>
+    <w:tblPr>
+      <w:tblW w:w="0" w:type="auto"/>
+      <w:tblLook w:val="0000" w:firstRow="0" w:lastRow="0" w:firstColumn="0" w:lastColumn="0" w:noHBand="0" w:noVBand="0"/>
+    </w:tblPr>
+    <w:tblGrid>
+      <w:gridCol w:w="1476"/>
+      <w:gridCol w:w="6867"/>
+      <w:gridCol w:w="1296"/>
+    </w:tblGrid>
+    <w:tr>
+      <w:tc>
+        <w:tcPr>
+          <w:tcW w:w="840" w:type="dxa"/>
+        </w:tcPr>
+        <w:p>
+          <w:pPr>
+            <w:jc w:val="center"/>
+            <w:rPr>
+              <w:b/>
+              <w:bCs/>
+              <w:sz w:val="28"/>
+              <w:szCs w:val="28"/>
+            </w:rPr>
+          </w:pPr>
+          <w:r>
+            <w:rPr>
+              <w:noProof/>
+            </w:rPr>
+            <w:drawing>
+              <wp:inline distT="0" distB="0" distL="0" distR="0" wp14:anchorId="5006DB58" wp14:editId="3219AEB0">
+                <wp:extent cx="800100" cy="771525"/>
+                <wp:effectExtent l="0" t="0" r="0" b="9525"/>
+                <wp:docPr id="3" name="Picture 2"/>
+                <wp:cNvGraphicFramePr>
+                  <a:graphicFrameLocks xmlns:a="http://schemas.openxmlformats.org/drawingml/2006/main" noChangeAspect="1"/>
+                </wp:cNvGraphicFramePr>
+                <a:graphic xmlns:a="http://schemas.openxmlformats.org/drawingml/2006/main">
+                  <a:graphicData uri="http://schemas.openxmlformats.org/drawingml/2006/picture">
+                    <pic:pic xmlns:pic="http://schemas.openxmlformats.org/drawingml/2006/picture">
+                      <pic:nvPicPr>
+                        <pic:cNvPr id="0" name="Picture 2"/>
+                        <pic:cNvPicPr>
+                          <a:picLocks noChangeAspect="1" noChangeArrowheads="1"/>
+                        </pic:cNvPicPr>
+                      </pic:nvPicPr>
+                      <pic:blipFill>
+                        <a:blip r:embed="rId1">
+                          <a:extLst>
+                            <a:ext uri="{28A0092B-C50C-407E-A947-70E740481C1C}">
+                              <a14:useLocalDpi xmlns:a14="http://schemas.microsoft.com/office/drawing/2010/main" val="0"/>
+                            </a:ext>
+                          </a:extLst>
+                        </a:blip>
+                        <a:srcRect/>
+                        <a:stretch>
+                          <a:fillRect/>
+                        </a:stretch>
+                      </pic:blipFill>
+                      <pic:spPr bwMode="auto">
+                        <a:xfrm>
+                          <a:off x="0" y="0"/>
+                          <a:ext cx="800100" cy="771525"/>
+                        </a:xfrm>
+                        <a:prstGeom prst="rect">
+                          <a:avLst/>
+                        </a:prstGeom>
+                        <a:noFill/>
+                        <a:ln>
+                          <a:noFill/>
+                        </a:ln>
+                      </pic:spPr>
+                    </pic:pic>
+                  </a:graphicData>
+                </a:graphic>
+              </wp:inline>
+            </w:drawing>
+          </w:r>
+        </w:p>
+      </w:tc>
+      <w:tc>
+        <w:tcPr>
+          <w:tcW w:w="7665" w:type="dxa"/>
+        </w:tcPr>
+        <w:p>
+          <w:pPr>
+            <w:jc w:val="center"/>
+            <w:rPr>
+              <w:b/>
+              <w:bCs/>
+              <w:sz w:val="22"/>
+            </w:rPr>
+          </w:pPr>
+          <w:r>
+            <w:rPr>
+              <w:b/>
+              <w:bCs/>
+              <w:sz w:val="22"/>
+              <w:lang w:val="id-ID"/>
+            </w:rPr>
+            <w:t>KEMENT</w:t>
+          </w:r>
+          <w:r>
+            <w:rPr>
+              <w:b/>
+              <w:bCs/>
+              <w:sz w:val="22"/>
+            </w:rPr>
+            <w:t>E</w:t>
+          </w:r>
+          <w:r>
+            <w:rPr>
+              <w:b/>
+              <w:bCs/>
+              <w:sz w:val="22"/>
+              <w:lang w:val="id-ID"/>
+            </w:rPr>
+            <w:t>RIAN PENDIDIKAN DAN KEBUDAYAAN</w:t>
+          </w:r>
+        </w:p>
+        <w:p>
+          <w:pPr>
+            <w:jc w:val="center"/>
+            <w:rPr>
+              <w:b/>
+              <w:bCs/>
+              <w:sz w:val="22"/>
+              <w:lang w:val="id-ID"/>
+            </w:rPr>
+          </w:pPr>
+          <w:r>
+            <w:rPr>
+              <w:b/>
+              <w:bCs/>
+              <w:sz w:val="22"/>
+              <w:lang w:val="id-ID"/>
+            </w:rPr>
+            <w:t>UNIVERSITAS SEBELAS MARET</w:t>
+          </w:r>
+        </w:p>
+        <w:p>
+          <w:pPr>
+            <w:jc w:val="center"/>
+            <w:rPr>
+              <w:b/>
+              <w:bCs/>
+              <w:sz w:val="22"/>
+              <w:lang w:val="id-ID"/>
+            </w:rPr>
+          </w:pPr>
+          <w:r>
+            <w:rPr>
+              <w:b/>
+              <w:bCs/>
+              <w:sz w:val="22"/>
+              <w:lang w:val="id-ID"/>
+            </w:rPr>
+            <w:t>FAKULTAS MATEMATIKA DAN ILMU PENGETAHUAN ALAM</w:t>
+          </w:r>
+        </w:p>
+        <w:p>
+          <w:pPr>
+            <w:jc w:val="center"/>
+            <w:rPr>
+              <w:b/>
+              <w:bCs/>
+              <w:sz w:val="22"/>
+              <w:lang w:val="id-ID"/>
+            </w:rPr>
+          </w:pPr>
+          <w:r>
+            <w:rPr>
+              <w:b/>
+              <w:bCs/>
+              <w:sz w:val="22"/>
+              <w:lang w:val="id-ID"/>
+            </w:rPr>
+            <w:t>LABORATORIUM KOMPUTASI</w:t>
+          </w:r>
+        </w:p>
+        <w:p>
+          <w:pPr>
+            <w:jc w:val="center"/>
+            <w:rPr>
+              <w:lang w:val="id-ID"/>
+            </w:rPr>
+          </w:pPr>
+          <w:r>
+            <w:rPr>
+              <w:lang w:val="id-ID"/>
+            </w:rPr>
+            <w:t>Jl. Ir. Sutami 36 Surakarta, Telp. 0271 9127424</w:t>
+          </w:r>
+        </w:p>
+      </w:tc>
+      <w:tc>
+        <w:tcPr>
+          <w:tcW w:w="1134" w:type="dxa"/>
+        </w:tcPr>
+        <w:p>
+          <w:pPr>
+            <w:jc w:val="center"/>
+            <w:rPr>
+              <w:noProof/>
+              <w:bdr w:val="none" w:sz="0" w:space="0" w:color="auto" w:frame="1"/>
+            </w:rPr>
+          </w:pPr>
+          <w:r>
+            <w:rPr>
+              <w:noProof/>
+              <w:bdr w:val="none" w:sz="0" w:space="0" w:color="auto" w:frame="1"/>
+            </w:rPr>
+            <w:drawing>
+              <wp:inline distT="0" distB="0" distL="0" distR="0" wp14:anchorId="1E4F691C" wp14:editId="67802279">
+                <wp:extent cx="678826" cy="734096"/>
+                <wp:effectExtent l="0" t="0" r="6985" b="8890"/>
+                <wp:docPr id="1" name="Picture 1" descr="D:\Kuliah\Lain-Lain\LAB\Lbkom logo rev v3.png"/>
+                <wp:cNvGraphicFramePr>
+                  <a:graphicFrameLocks xmlns:a="http://schemas.openxmlformats.org/drawingml/2006/main" noChangeAspect="1"/>
+                </wp:cNvGraphicFramePr>
+                <a:graphic xmlns:a="http://schemas.openxmlformats.org/drawingml/2006/main">
+                  <a:graphicData uri="http://schemas.openxmlformats.org/drawingml/2006/picture">
+                    <pic:pic xmlns:pic="http://schemas.openxmlformats.org/drawingml/2006/picture">
+                      <pic:nvPicPr>
+                        <pic:cNvPr id="0" name="Picture 1" descr="D:\Kuliah\Lain-Lain\LAB\Lbkom logo rev v3.png"/>
+                        <pic:cNvPicPr>
+                          <a:picLocks noChangeAspect="1" noChangeArrowheads="1"/>
+                        </pic:cNvPicPr>
+                      </pic:nvPicPr>
+                      <pic:blipFill rotWithShape="1">
+                        <a:blip r:embed="rId2">
+                          <a:extLst>
+                            <a:ext uri="{28A0092B-C50C-407E-A947-70E740481C1C}">
+                              <a14:useLocalDpi xmlns:a14="http://schemas.microsoft.com/office/drawing/2010/main" val="0"/>
+                            </a:ext>
+                          </a:extLst>
+                        </a:blip>
+                        <a:srcRect b="23164"/>
+                        <a:stretch/>
+                      </pic:blipFill>
+                      <pic:spPr bwMode="auto">
+                        <a:xfrm>
+                          <a:off x="0" y="0"/>
+                          <a:ext cx="705581" cy="763029"/>
+                        </a:xfrm>
+                        <a:prstGeom prst="rect">
+                          <a:avLst/>
+                        </a:prstGeom>
+                        <a:noFill/>
+                        <a:ln>
+                          <a:noFill/>
+                        </a:ln>
+                        <a:extLst>
+                          <a:ext uri="{53640926-AAD7-44D8-BBD7-CCE9431645EC}">
+                            <a14:shadowObscured xmlns:a14="http://schemas.microsoft.com/office/drawing/2010/main"/>
+                          </a:ext>
+                        </a:extLst>
+                      </pic:spPr>
+                    </pic:pic>
+                  </a:graphicData>
+                </a:graphic>
+              </wp:inline>
+            </w:drawing>
+          </w:r>
+        </w:p>
+        <w:p>
+          <w:pPr>
+            <w:jc w:val="both"/>
+            <w:rPr>
+              <w:b/>
+              <w:bCs/>
+              <w:lang w:val="id-ID"/>
+            </w:rPr>
+          </w:pPr>
+        </w:p>
+      </w:tc>
+    </w:tr>
+    <w:tr>
+      <w:tc>
+        <w:tcPr>
+          <w:tcW w:w="840" w:type="dxa"/>
+        </w:tcPr>
+        <w:p>
+          <w:pPr>
+            <w:jc w:val="center"/>
+            <w:rPr>
+              <w:noProof/>
+            </w:rPr>
+          </w:pPr>
+          <w:r>
+            <w:rPr>
+              <w:noProof/>
+            </w:rPr>
+            <mc:AlternateContent>
+              <mc:Choice Requires="wps">
+                <w:drawing>
+                  <wp:anchor distT="0" distB="0" distL="114300" distR="114300" simplePos="0" relativeHeight="251659264" behindDoc="0" locked="0" layoutInCell="1" allowOverlap="1" wp14:anchorId="63F0E63F" wp14:editId="2BBDF221">
+                    <wp:simplePos x="0" y="0"/>
+                    <wp:positionH relativeFrom="column">
+                      <wp:posOffset>0</wp:posOffset>
+                    </wp:positionH>
+                    <wp:positionV relativeFrom="paragraph">
+                      <wp:posOffset>21590</wp:posOffset>
+                    </wp:positionV>
+                    <wp:extent cx="6098146" cy="0"/>
+                    <wp:effectExtent l="0" t="19050" r="55245" b="38100"/>
+                    <wp:wrapNone/>
+                    <wp:docPr id="2" name="Line 3"/>
+                    <wp:cNvGraphicFramePr>
+                      <a:graphicFrameLocks xmlns:a="http://schemas.openxmlformats.org/drawingml/2006/main"/>
+                    </wp:cNvGraphicFramePr>
+                    <a:graphic xmlns:a="http://schemas.openxmlformats.org/drawingml/2006/main">
+                      <a:graphicData uri="http://schemas.microsoft.com/office/word/2010/wordprocessingShape">
+                        <wps:wsp>
+                          <wps:cNvCnPr>
+                            <a:cxnSpLocks noChangeShapeType="1"/>
+                          </wps:cNvCnPr>
+                          <wps:spPr bwMode="auto">
+                            <a:xfrm>
+                              <a:off x="0" y="0"/>
+                              <a:ext cx="6098146" cy="0"/>
+                            </a:xfrm>
+                            <a:prstGeom prst="line">
+                              <a:avLst/>
+                            </a:prstGeom>
+                            <a:noFill/>
+                            <a:ln w="57150" cmpd="thinThick">
+                              <a:solidFill>
+                                <a:srgbClr val="000000"/>
+                              </a:solidFill>
+                              <a:round/>
+                              <a:headEnd/>
+                              <a:tailEnd/>
+                            </a:ln>
+                            <a:extLst>
+                              <a:ext uri="{909E8E84-426E-40DD-AFC4-6F175D3DCCD1}">
+                                <a14:hiddenFill xmlns:a14="http://schemas.microsoft.com/office/drawing/2010/main">
+                                  <a:noFill/>
+                                </a14:hiddenFill>
+                              </a:ext>
+                            </a:extLst>
+                          </wps:spPr>
+                          <wps:bodyPr/>
+                        </wps:wsp>
+                      </a:graphicData>
+                    </a:graphic>
+                    <wp14:sizeRelH relativeFrom="page">
+                      <wp14:pctWidth>0</wp14:pctWidth>
+                    </wp14:sizeRelH>
+                    <wp14:sizeRelV relativeFrom="page">
+                      <wp14:pctHeight>0</wp14:pctHeight>
+                    </wp14:sizeRelV>
+                  </wp:anchor>
+                </w:drawing>
+              </mc:Choice>
+              <mc:Fallback>
+                <w:pict>
+                  <v:line w14:anchorId="55457F3E" id="Line 3" o:spid="_x0000_s1026" style="position:absolute;z-index:251659264;visibility:visible;mso-wrap-style:square;mso-width-percent:0;mso-height-percent:0;mso-wrap-distance-left:9pt;mso-wrap-distance-top:0;mso-wrap-distance-right:9pt;mso-wrap-distance-bottom:0;mso-position-horizontal:absolute;mso-position-horizontal-relative:text;mso-position-vertical:absolute;mso-position-vertical-relative:text;mso-width-percent:0;mso-height-percent:0;mso-width-relative:page;mso-height-relative:page" from="0,1.7pt" to="480.15pt,1.7pt" o:gfxdata="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" strokeweight="4.5pt">
+                    <v:stroke linestyle="thinThick"/>
+                  </v:line>
+                </w:pict>
+              </mc:Fallback>
+            </mc:AlternateContent>
+          </w:r>
+        </w:p>
+      </w:tc>
+      <w:tc>
+        <w:tcPr>
+          <w:tcW w:w="7665" w:type="dxa"/>
+        </w:tcPr>
+        <w:p>
+          <w:pPr>
+            <w:jc w:val="center"/>
+            <w:rPr>
+              <w:b/>
+              <w:bCs/>
+              <w:sz w:val="22"/>
+              <w:lang w:val="id-ID"/>
+            </w:rPr>
+          </w:pPr>
+        </w:p>
+      </w:tc>
+      <w:tc>
+        <w:tcPr>
+          <w:tcW w:w="1134" w:type="dxa"/>
+        </w:tcPr>
+        <w:p>
+          <w:pPr>
+            <w:jc w:val="center"/>
+            <w:rPr>
+              <w:noProof/>
+              <w:bdr w:val="none" w:sz="0" w:space="0" w:color="auto" w:frame="1"/>
+            </w:rPr>
+          </w:pPr>
+        </w:p>
+      </w:tc>
+    </w:tr>
+  </w:tbl>
+  <w:p>
+    <w:pPr>
+      <w:pStyle w:val="Header"/>
+    </w:pPr>
+  </w:p>
+</w:hdr>
+</file>
+
 <file path=word/styles.xml><?xml version="1.0" encoding="utf-8"?>
-<w:styles xmlns:mc="http://schemas.openxmlformats.org/markup-compatibility/2006" xmlns:r="http://schemas.openxmlformats.org/officeDocument/2006/relationships" xmlns:w="http://schemas.openxmlformats.org/wordprocessingml/2006/main" xmlns:w14="http://schemas.microsoft.com/office/word/2010/wordml" xmlns:w15="http://schemas.microsoft.com/office/word/2012/wordml" xmlns:w16cid="http://schemas.microsoft.com/office/word/2016/wordml/cid" xmlns:w16se="http://schemas.microsoft.com/office/word/2015/wordml/symex" mc:Ignorable="w14 w15 w16se w16cid">
+<w:styles xmlns:mc="http://schemas.openxmlformats.org/markup-compatibility/2006" xmlns:r="http://schemas.openxmlformats.org/officeDocument/2006/relationships" xmlns:w="http://schemas.openxmlformats.org/wordprocessingml/2006/main" xmlns:w14="http://schemas.microsoft.com/office/word/2010/wordml" xmlns:w15="http://schemas.microsoft.com/office/word/2012/wordml" xmlns:w16se="http://schemas.microsoft.com/office/word/2015/wordml/symex" mc:Ignorable="w14 w15 w16se">
   <w:docDefaults>
     <w:rPrDefault>
       <w:rPr>
@@ -747,7 +1135,7 @@
     </w:rPrDefault>
     <w:pPrDefault/>
   </w:docDefaults>
-  <w:latentStyles w:defLockedState="0" w:defUIPriority="99" w:defSemiHidden="0" w:defUnhideWhenUsed="0" w:defQFormat="0" w:count="377">
+  <w:latentStyles w:defLockedState="0" w:defUIPriority="99" w:defSemiHidden="0" w:defUnhideWhenUsed="0" w:defQFormat="0" w:count="371">
     <w:lsdException w:name="Normal" w:uiPriority="0" w:qFormat="1"/>
     <w:lsdException w:name="heading 1" w:uiPriority="9" w:qFormat="1"/>
     <w:lsdException w:name="heading 2" w:semiHidden="1" w:uiPriority="9" w:unhideWhenUsed="1" w:qFormat="1"/>
@@ -1119,12 +1507,6 @@
     <w:lsdException w:name="List Table 5 Dark Accent 6" w:uiPriority="50"/>
     <w:lsdException w:name="List Table 6 Colorful Accent 6" w:uiPriority="51"/>
     <w:lsdException w:name="List Table 7 Colorful Accent 6" w:uiPriority="52"/>
-    <w:lsdException w:name="Mention" w:semiHidden="1" w:unhideWhenUsed="1"/>
-    <w:lsdException w:name="Smart Hyperlink" w:semiHidden="1" w:unhideWhenUsed="1"/>
-    <w:lsdException w:name="Hashtag" w:semiHidden="1" w:unhideWhenUsed="1"/>
-    <w:lsdException w:name="Unresolved Mention" w:semiHidden="1" w:unhideWhenUsed="1"/>
-    <w:lsdException w:name="Smart Link" w:semiHidden="1" w:unhideWhenUsed="1"/>
-    <w:lsdException w:name="Smart Link Error" w:semiHidden="1" w:unhideWhenUsed="1"/>
   </w:latentStyles>
   <w:style w:type="paragraph" w:default="1" w:styleId="Normal">
     <w:name w:val="Normal"/>
@@ -1170,6 +1552,58 @@
     <w:rPr>
       <w:color w:val="0000FF"/>
       <w:u w:val="single"/>
+    </w:rPr>
+  </w:style>
+  <w:style w:type="paragraph" w:styleId="Header">
+    <w:name w:val="header"/>
+    <w:basedOn w:val="Normal"/>
+    <w:link w:val="HeaderChar"/>
+    <w:uiPriority w:val="99"/>
+    <w:unhideWhenUsed/>
+    <w:rsid w:val="000F0591"/>
+    <w:pPr>
+      <w:tabs>
+        <w:tab w:val="center" w:pos="4680"/>
+        <w:tab w:val="right" w:pos="9360"/>
+      </w:tabs>
+    </w:pPr>
+  </w:style>
+  <w:style w:type="character" w:customStyle="1" w:styleId="HeaderChar">
+    <w:name w:val="Header Char"/>
+    <w:basedOn w:val="DefaultParagraphFont"/>
+    <w:link w:val="Header"/>
+    <w:uiPriority w:val="99"/>
+    <w:rsid w:val="000F0591"/>
+    <w:rPr>
+      <w:sz w:val="24"/>
+      <w:szCs w:val="24"/>
+      <w:lang w:val="en-US" w:eastAsia="en-US"/>
+    </w:rPr>
+  </w:style>
+  <w:style w:type="paragraph" w:styleId="Footer">
+    <w:name w:val="footer"/>
+    <w:basedOn w:val="Normal"/>
+    <w:link w:val="FooterChar"/>
+    <w:uiPriority w:val="99"/>
+    <w:unhideWhenUsed/>
+    <w:rsid w:val="000F0591"/>
+    <w:pPr>
+      <w:tabs>
+        <w:tab w:val="center" w:pos="4680"/>
+        <w:tab w:val="right" w:pos="9360"/>
+      </w:tabs>
+    </w:pPr>
+  </w:style>
+  <w:style w:type="character" w:customStyle="1" w:styleId="FooterChar">
+    <w:name w:val="Footer Char"/>
+    <w:basedOn w:val="DefaultParagraphFont"/>
+    <w:link w:val="Footer"/>
+    <w:uiPriority w:val="99"/>
+    <w:rsid w:val="000F0591"/>
+    <w:rPr>
+      <w:sz w:val="24"/>
+      <w:szCs w:val="24"/>
+      <w:lang w:val="en-US" w:eastAsia="en-US"/>
     </w:rPr>
   </w:style>
 </w:styles>
@@ -1475,7 +1909,7 @@
 </file>
 
 <file path=customXml/itemProps1.xml><?xml version="1.0" encoding="utf-8"?>
-<ds:datastoreItem xmlns:ds="http://schemas.openxmlformats.org/officeDocument/2006/customXml" ds:itemID="{F99C60BD-3300-4498-B0BF-FF870C6DC060}">
+<ds:datastoreItem xmlns:ds="http://schemas.openxmlformats.org/officeDocument/2006/customXml" ds:itemID="{7516A94D-6805-4895-A19A-1EE44994063A}">
   <ds:schemaRefs>
     <ds:schemaRef ds:uri="http://schemas.openxmlformats.org/officeDocument/2006/bibliography"/>
   </ds:schemaRefs>

</xml_diff>

<commit_message>
Menambahkan validasi di surat bebas labkom
</commit_message>
<xml_diff>
--- a/public/uploads/template/surat-bebas-labkom.docx
+++ b/public/uploads/template/surat-bebas-labkom.docx
@@ -1,6 +1,6 @@
 
 <file path=word/document.xml><?xml version="1.0" encoding="utf-8"?>
-<w:document xmlns:wpc="http://schemas.microsoft.com/office/word/2010/wordprocessingCanvas" xmlns:cx="http://schemas.microsoft.com/office/drawing/2014/chartex" xmlns:cx1="http://schemas.microsoft.com/office/drawing/2015/9/8/chartex" xmlns:mc="http://schemas.openxmlformats.org/markup-compatibility/2006" xmlns:o="urn:schemas-microsoft-com:office:office" xmlns:r="http://schemas.openxmlformats.org/officeDocument/2006/relationships" xmlns:m="http://schemas.openxmlformats.org/officeDocument/2006/math" xmlns:v="urn:schemas-microsoft-com:vml" xmlns:wp14="http://schemas.microsoft.com/office/word/2010/wordprocessingDrawing" xmlns:wp="http://schemas.openxmlformats.org/drawingml/2006/wordprocessingDrawing" xmlns:w10="urn:schemas-microsoft-com:office:word" xmlns:w="http://schemas.openxmlformats.org/wordprocessingml/2006/main" xmlns:w14="http://schemas.microsoft.com/office/word/2010/wordml" xmlns:w15="http://schemas.microsoft.com/office/word/2012/wordml" xmlns:w16se="http://schemas.microsoft.com/office/word/2015/wordml/symex" xmlns:wpg="http://schemas.microsoft.com/office/word/2010/wordprocessingGroup" xmlns:wpi="http://schemas.microsoft.com/office/word/2010/wordprocessingInk" xmlns:wne="http://schemas.microsoft.com/office/word/2006/wordml" xmlns:wps="http://schemas.microsoft.com/office/word/2010/wordprocessingShape" mc:Ignorable="w14 w15 w16se wp14">
+<w:document xmlns:wpc="http://schemas.microsoft.com/office/word/2010/wordprocessingCanvas" xmlns:cx="http://schemas.microsoft.com/office/drawing/2014/chartex" xmlns:cx1="http://schemas.microsoft.com/office/drawing/2015/9/8/chartex" xmlns:cx2="http://schemas.microsoft.com/office/drawing/2015/10/21/chartex" xmlns:cx3="http://schemas.microsoft.com/office/drawing/2016/5/9/chartex" xmlns:cx4="http://schemas.microsoft.com/office/drawing/2016/5/10/chartex" xmlns:cx5="http://schemas.microsoft.com/office/drawing/2016/5/11/chartex" xmlns:cx6="http://schemas.microsoft.com/office/drawing/2016/5/12/chartex" xmlns:cx7="http://schemas.microsoft.com/office/drawing/2016/5/13/chartex" xmlns:cx8="http://schemas.microsoft.com/office/drawing/2016/5/14/chartex" xmlns:mc="http://schemas.openxmlformats.org/markup-compatibility/2006" xmlns:aink="http://schemas.microsoft.com/office/drawing/2016/ink" xmlns:am3d="http://schemas.microsoft.com/office/drawing/2017/model3d" xmlns:o="urn:schemas-microsoft-com:office:office" xmlns:r="http://schemas.openxmlformats.org/officeDocument/2006/relationships" xmlns:m="http://schemas.openxmlformats.org/officeDocument/2006/math" xmlns:v="urn:schemas-microsoft-com:vml" xmlns:wp14="http://schemas.microsoft.com/office/word/2010/wordprocessingDrawing" xmlns:wp="http://schemas.openxmlformats.org/drawingml/2006/wordprocessingDrawing" xmlns:w10="urn:schemas-microsoft-com:office:word" xmlns:w="http://schemas.openxmlformats.org/wordprocessingml/2006/main" xmlns:w14="http://schemas.microsoft.com/office/word/2010/wordml" xmlns:w15="http://schemas.microsoft.com/office/word/2012/wordml" xmlns:w16cid="http://schemas.microsoft.com/office/word/2016/wordml/cid" xmlns:w16se="http://schemas.microsoft.com/office/word/2015/wordml/symex" xmlns:wpg="http://schemas.microsoft.com/office/word/2010/wordprocessingGroup" xmlns:wpi="http://schemas.microsoft.com/office/word/2010/wordprocessingInk" xmlns:wne="http://schemas.microsoft.com/office/word/2006/wordml" xmlns:wps="http://schemas.microsoft.com/office/word/2010/wordprocessingShape" mc:Ignorable="w14 w15 w16se w16cid wp14">
   <w:body>
     <w:p>
       <w:pPr>
@@ -22,7 +22,6 @@
           <w:lang w:val="id-ID"/>
         </w:rPr>
       </w:pPr>
-      <w:bookmarkStart w:id="0" w:name="_GoBack"/>
       <w:r>
         <w:rPr>
           <w:b/>
@@ -34,7 +33,6 @@
         <w:t>SURAT KETERANGAN BEBAS LABKOM</w:t>
       </w:r>
     </w:p>
-    <w:bookmarkEnd w:id="0"/>
     <w:p>
       <w:pPr>
         <w:spacing w:line="360" w:lineRule="auto"/>
@@ -110,14 +108,26 @@
         <w:t xml:space="preserve"> </w:t>
       </w:r>
       <w:r>
-        <w:t>${</w:t>
+        <w:rPr>
+          <w:b/>
+          <w:bCs/>
+        </w:rPr>
+        <w:t>{</w:t>
       </w:r>
       <w:proofErr w:type="spellStart"/>
       <w:r>
+        <w:rPr>
+          <w:b/>
+          <w:bCs/>
+        </w:rPr>
         <w:t>nama_lengkap</w:t>
       </w:r>
       <w:proofErr w:type="spellEnd"/>
       <w:r>
+        <w:rPr>
+          <w:b/>
+          <w:bCs/>
+        </w:rPr>
         <w:t>}</w:t>
       </w:r>
     </w:p>
@@ -152,14 +162,26 @@
         <w:t xml:space="preserve"> </w:t>
       </w:r>
       <w:r>
-        <w:t>${</w:t>
+        <w:rPr>
+          <w:b/>
+          <w:bCs/>
+        </w:rPr>
+        <w:t>{</w:t>
       </w:r>
       <w:proofErr w:type="spellStart"/>
       <w:r>
+        <w:rPr>
+          <w:b/>
+          <w:bCs/>
+        </w:rPr>
         <w:t>nim</w:t>
       </w:r>
       <w:proofErr w:type="spellEnd"/>
       <w:r>
+        <w:rPr>
+          <w:b/>
+          <w:bCs/>
+        </w:rPr>
         <w:t>}</w:t>
       </w:r>
     </w:p>
@@ -188,14 +210,27 @@
         <w:t xml:space="preserve"> </w:t>
       </w:r>
       <w:r>
-        <w:t>${</w:t>
+        <w:rPr>
+          <w:b/>
+          <w:bCs/>
+          <w:lang w:val="id-ID"/>
+        </w:rPr>
+        <w:t>{</w:t>
       </w:r>
       <w:proofErr w:type="spellStart"/>
       <w:r>
+        <w:rPr>
+          <w:b/>
+          <w:bCs/>
+        </w:rPr>
         <w:t>prodi</w:t>
       </w:r>
       <w:proofErr w:type="spellEnd"/>
       <w:r>
+        <w:rPr>
+          <w:b/>
+          <w:bCs/>
+        </w:rPr>
         <w:t>}</w:t>
       </w:r>
       <w:r>
@@ -287,6 +322,86 @@
           <w:lang w:val="id-ID"/>
         </w:rPr>
       </w:pPr>
+      <w:r>
+        <w:rPr>
+          <w:noProof/>
+          <w:bdr w:val="none" w:sz="0" w:space="0" w:color="auto" w:frame="1"/>
+        </w:rPr>
+        <w:drawing>
+          <wp:anchor distT="0" distB="0" distL="114300" distR="114300" simplePos="0" relativeHeight="251659264" behindDoc="1" locked="0" layoutInCell="1" allowOverlap="1" wp14:anchorId="4CD123BD" wp14:editId="7B9118CD">
+            <wp:simplePos x="0" y="0"/>
+            <wp:positionH relativeFrom="column">
+              <wp:posOffset>2118360</wp:posOffset>
+            </wp:positionH>
+            <wp:positionV relativeFrom="paragraph">
+              <wp:posOffset>21590</wp:posOffset>
+            </wp:positionV>
+            <wp:extent cx="1971675" cy="2183130"/>
+            <wp:effectExtent l="0" t="0" r="0" b="0"/>
+            <wp:wrapNone/>
+            <wp:docPr id="5" name="Picture 5" descr="https://lh4.googleusercontent.com/SPayiVRSOYVTfzcU8LaB2bT88K00Um9_5TnvLJg-xyoADIxM_ASdmzbC7Mxg0Mgtr7xZufYpa1Dol278LogcoL9GxyQjBDukkJd-MCZMGDXdaE1TtXcvqaaDNpTODMveiTl8Vvw"/>
+            <wp:cNvGraphicFramePr>
+              <a:graphicFrameLocks xmlns:a="http://schemas.openxmlformats.org/drawingml/2006/main" noChangeAspect="1"/>
+            </wp:cNvGraphicFramePr>
+            <a:graphic xmlns:a="http://schemas.openxmlformats.org/drawingml/2006/main">
+              <a:graphicData uri="http://schemas.openxmlformats.org/drawingml/2006/picture">
+                <pic:pic xmlns:pic="http://schemas.openxmlformats.org/drawingml/2006/picture">
+                  <pic:nvPicPr>
+                    <pic:cNvPr id="0" name="Picture 5" descr="https://lh4.googleusercontent.com/SPayiVRSOYVTfzcU8LaB2bT88K00Um9_5TnvLJg-xyoADIxM_ASdmzbC7Mxg0Mgtr7xZufYpa1Dol278LogcoL9GxyQjBDukkJd-MCZMGDXdaE1TtXcvqaaDNpTODMveiTl8Vvw"/>
+                    <pic:cNvPicPr>
+                      <a:picLocks noChangeAspect="1" noChangeArrowheads="1"/>
+                    </pic:cNvPicPr>
+                  </pic:nvPicPr>
+                  <pic:blipFill rotWithShape="1">
+                    <a:blip r:embed="rId7">
+                      <a:extLst>
+                        <a:ext uri="{BEBA8EAE-BF5A-486C-A8C5-ECC9F3942E4B}">
+                          <a14:imgProps xmlns:a14="http://schemas.microsoft.com/office/drawing/2010/main">
+                            <a14:imgLayer r:embed="rId8">
+                              <a14:imgEffect>
+                                <a14:saturation sat="300000"/>
+                              </a14:imgEffect>
+                            </a14:imgLayer>
+                          </a14:imgProps>
+                        </a:ext>
+                        <a:ext uri="{28A0092B-C50C-407E-A947-70E740481C1C}">
+                          <a14:useLocalDpi xmlns:a14="http://schemas.microsoft.com/office/drawing/2010/main" val="0"/>
+                        </a:ext>
+                      </a:extLst>
+                    </a:blip>
+                    <a:srcRect l="28763" r="28708"/>
+                    <a:stretch/>
+                  </pic:blipFill>
+                  <pic:spPr bwMode="auto">
+                    <a:xfrm>
+                      <a:off x="0" y="0"/>
+                      <a:ext cx="1971675" cy="2183130"/>
+                    </a:xfrm>
+                    <a:prstGeom prst="rect">
+                      <a:avLst/>
+                    </a:prstGeom>
+                    <a:noFill/>
+                    <a:ln>
+                      <a:noFill/>
+                    </a:ln>
+                    <a:extLst>
+                      <a:ext uri="{53640926-AAD7-44D8-BBD7-CCE9431645EC}">
+                        <a14:shadowObscured xmlns:a14="http://schemas.microsoft.com/office/drawing/2010/main"/>
+                      </a:ext>
+                    </a:extLst>
+                  </pic:spPr>
+                </pic:pic>
+              </a:graphicData>
+            </a:graphic>
+            <wp14:sizeRelH relativeFrom="page">
+              <wp14:pctWidth>0</wp14:pctWidth>
+            </wp14:sizeRelH>
+            <wp14:sizeRelV relativeFrom="page">
+              <wp14:pctHeight>0</wp14:pctHeight>
+            </wp14:sizeRelV>
+          </wp:anchor>
+        </w:drawing>
+      </w:r>
     </w:p>
     <w:tbl>
       <w:tblPr>
@@ -307,74 +422,6 @@
               <w:spacing w:line="360" w:lineRule="auto"/>
               <w:jc w:val="center"/>
             </w:pPr>
-            <w:r>
-              <w:rPr>
-                <w:noProof/>
-                <w:bdr w:val="none" w:sz="0" w:space="0" w:color="auto" w:frame="1"/>
-              </w:rPr>
-              <w:drawing>
-                <wp:anchor distT="0" distB="0" distL="114300" distR="114300" simplePos="0" relativeHeight="251659264" behindDoc="1" locked="0" layoutInCell="1" allowOverlap="1" wp14:anchorId="4CD123BD" wp14:editId="7A8D6E04">
-                  <wp:simplePos x="0" y="0"/>
-                  <wp:positionH relativeFrom="column">
-                    <wp:posOffset>-2141247</wp:posOffset>
-                  </wp:positionH>
-                  <wp:positionV relativeFrom="paragraph">
-                    <wp:posOffset>-245003</wp:posOffset>
-                  </wp:positionV>
-                  <wp:extent cx="4636135" cy="2183130"/>
-                  <wp:effectExtent l="0" t="0" r="0" b="0"/>
-                  <wp:wrapNone/>
-                  <wp:docPr id="5" name="Picture 5" descr="https://lh4.googleusercontent.com/SPayiVRSOYVTfzcU8LaB2bT88K00Um9_5TnvLJg-xyoADIxM_ASdmzbC7Mxg0Mgtr7xZufYpa1Dol278LogcoL9GxyQjBDukkJd-MCZMGDXdaE1TtXcvqaaDNpTODMveiTl8Vvw"/>
-                  <wp:cNvGraphicFramePr>
-                    <a:graphicFrameLocks xmlns:a="http://schemas.openxmlformats.org/drawingml/2006/main" noChangeAspect="1"/>
-                  </wp:cNvGraphicFramePr>
-                  <a:graphic xmlns:a="http://schemas.openxmlformats.org/drawingml/2006/main">
-                    <a:graphicData uri="http://schemas.openxmlformats.org/drawingml/2006/picture">
-                      <pic:pic xmlns:pic="http://schemas.openxmlformats.org/drawingml/2006/picture">
-                        <pic:nvPicPr>
-                          <pic:cNvPr id="0" name="Picture 5" descr="https://lh4.googleusercontent.com/SPayiVRSOYVTfzcU8LaB2bT88K00Um9_5TnvLJg-xyoADIxM_ASdmzbC7Mxg0Mgtr7xZufYpa1Dol278LogcoL9GxyQjBDukkJd-MCZMGDXdaE1TtXcvqaaDNpTODMveiTl8Vvw"/>
-                          <pic:cNvPicPr>
-                            <a:picLocks noChangeAspect="1" noChangeArrowheads="1"/>
-                          </pic:cNvPicPr>
-                        </pic:nvPicPr>
-                        <pic:blipFill>
-                          <a:blip r:embed="rId7">
-                            <a:extLst>
-                              <a:ext uri="{28A0092B-C50C-407E-A947-70E740481C1C}">
-                                <a14:useLocalDpi xmlns:a14="http://schemas.microsoft.com/office/drawing/2010/main" val="0"/>
-                              </a:ext>
-                            </a:extLst>
-                          </a:blip>
-                          <a:srcRect/>
-                          <a:stretch>
-                            <a:fillRect/>
-                          </a:stretch>
-                        </pic:blipFill>
-                        <pic:spPr bwMode="auto">
-                          <a:xfrm>
-                            <a:off x="0" y="0"/>
-                            <a:ext cx="4636135" cy="2183130"/>
-                          </a:xfrm>
-                          <a:prstGeom prst="rect">
-                            <a:avLst/>
-                          </a:prstGeom>
-                          <a:noFill/>
-                          <a:ln>
-                            <a:noFill/>
-                          </a:ln>
-                        </pic:spPr>
-                      </pic:pic>
-                    </a:graphicData>
-                  </a:graphic>
-                  <wp14:sizeRelH relativeFrom="page">
-                    <wp14:pctWidth>0</wp14:pctWidth>
-                  </wp14:sizeRelH>
-                  <wp14:sizeRelV relativeFrom="page">
-                    <wp14:pctHeight>0</wp14:pctHeight>
-                  </wp14:sizeRelV>
-                </wp:anchor>
-              </w:drawing>
-            </w:r>
             <w:r>
               <w:rPr>
                 <w:noProof/>
@@ -406,7 +453,7 @@
                           </pic:cNvPicPr>
                         </pic:nvPicPr>
                         <pic:blipFill>
-                          <a:blip r:embed="rId8">
+                          <a:blip r:embed="rId9">
                             <a:extLst>
                               <a:ext uri="{28A0092B-C50C-407E-A947-70E740481C1C}">
                                 <a14:useLocalDpi xmlns:a14="http://schemas.microsoft.com/office/drawing/2010/main" val="0"/>
@@ -451,13 +498,17 @@
             </w:r>
             <w:r>
               <w:rPr>
+                <w:b/>
+                <w:bCs/>
                 <w:lang w:val="en-GB"/>
               </w:rPr>
-              <w:t>${</w:t>
+              <w:t>{</w:t>
             </w:r>
             <w:proofErr w:type="spellStart"/>
             <w:r>
               <w:rPr>
+                <w:b/>
+                <w:bCs/>
                 <w:lang w:val="en-GB"/>
               </w:rPr>
               <w:t>tanggal</w:t>
@@ -465,6 +516,8 @@
             <w:proofErr w:type="spellEnd"/>
             <w:r>
               <w:rPr>
+                <w:b/>
+                <w:bCs/>
                 <w:lang w:val="en-GB"/>
               </w:rPr>
               <w:t>}</w:t>
@@ -502,6 +555,8 @@
               <w:spacing w:line="360" w:lineRule="auto"/>
               <w:jc w:val="center"/>
               <w:rPr>
+                <w:b/>
+                <w:bCs/>
                 <w:noProof/>
                 <w:lang w:val="id-ID"/>
               </w:rPr>
@@ -591,7 +646,6 @@
               <w:t xml:space="preserve">, </w:t>
             </w:r>
             <w:proofErr w:type="spellStart"/>
-            <w:proofErr w:type="gramStart"/>
             <w:r>
               <w:rPr>
                 <w:b/>
@@ -607,7 +661,6 @@
               </w:rPr>
               <w:t>.,</w:t>
             </w:r>
-            <w:proofErr w:type="gramEnd"/>
             <w:r>
               <w:rPr>
                 <w:b/>
@@ -616,6 +669,7 @@
               <w:t xml:space="preserve"> </w:t>
             </w:r>
             <w:proofErr w:type="spellStart"/>
+            <w:proofErr w:type="gramStart"/>
             <w:r>
               <w:rPr>
                 <w:b/>
@@ -624,6 +678,7 @@
               <w:t>M.Kom</w:t>
             </w:r>
             <w:proofErr w:type="spellEnd"/>
+            <w:proofErr w:type="gramEnd"/>
             <w:r>
               <w:rPr>
                 <w:b/>
@@ -666,9 +721,11 @@
           <w:lang w:val="id-ID"/>
         </w:rPr>
       </w:pPr>
+      <w:bookmarkStart w:id="0" w:name="_GoBack"/>
+      <w:bookmarkEnd w:id="0"/>
     </w:p>
     <w:sectPr>
-      <w:headerReference w:type="default" r:id="rId9"/>
+      <w:headerReference w:type="default" r:id="rId10"/>
       <w:pgSz w:w="11907" w:h="16840" w:code="9"/>
       <w:pgMar w:top="1134" w:right="1134" w:bottom="1134" w:left="1134" w:header="720" w:footer="720" w:gutter="0"/>
       <w:cols w:space="720"/>
@@ -679,7 +736,7 @@
 </file>
 
 <file path=word/endnotes.xml><?xml version="1.0" encoding="utf-8"?>
-<w:endnotes xmlns:wpc="http://schemas.microsoft.com/office/word/2010/wordprocessingCanvas" xmlns:cx="http://schemas.microsoft.com/office/drawing/2014/chartex" xmlns:cx1="http://schemas.microsoft.com/office/drawing/2015/9/8/chartex" xmlns:mc="http://schemas.openxmlformats.org/markup-compatibility/2006" xmlns:o="urn:schemas-microsoft-com:office:office" xmlns:r="http://schemas.openxmlformats.org/officeDocument/2006/relationships" xmlns:m="http://schemas.openxmlformats.org/officeDocument/2006/math" xmlns:v="urn:schemas-microsoft-com:vml" xmlns:wp14="http://schemas.microsoft.com/office/word/2010/wordprocessingDrawing" xmlns:wp="http://schemas.openxmlformats.org/drawingml/2006/wordprocessingDrawing" xmlns:w10="urn:schemas-microsoft-com:office:word" xmlns:w="http://schemas.openxmlformats.org/wordprocessingml/2006/main" xmlns:w14="http://schemas.microsoft.com/office/word/2010/wordml" xmlns:w15="http://schemas.microsoft.com/office/word/2012/wordml" xmlns:w16se="http://schemas.microsoft.com/office/word/2015/wordml/symex" xmlns:wpg="http://schemas.microsoft.com/office/word/2010/wordprocessingGroup" xmlns:wpi="http://schemas.microsoft.com/office/word/2010/wordprocessingInk" xmlns:wne="http://schemas.microsoft.com/office/word/2006/wordml" xmlns:wps="http://schemas.microsoft.com/office/word/2010/wordprocessingShape" mc:Ignorable="w14 w15 w16se wp14">
+<w:endnotes xmlns:wpc="http://schemas.microsoft.com/office/word/2010/wordprocessingCanvas" xmlns:cx="http://schemas.microsoft.com/office/drawing/2014/chartex" xmlns:cx1="http://schemas.microsoft.com/office/drawing/2015/9/8/chartex" xmlns:cx2="http://schemas.microsoft.com/office/drawing/2015/10/21/chartex" xmlns:cx3="http://schemas.microsoft.com/office/drawing/2016/5/9/chartex" xmlns:cx4="http://schemas.microsoft.com/office/drawing/2016/5/10/chartex" xmlns:cx5="http://schemas.microsoft.com/office/drawing/2016/5/11/chartex" xmlns:cx6="http://schemas.microsoft.com/office/drawing/2016/5/12/chartex" xmlns:cx7="http://schemas.microsoft.com/office/drawing/2016/5/13/chartex" xmlns:cx8="http://schemas.microsoft.com/office/drawing/2016/5/14/chartex" xmlns:mc="http://schemas.openxmlformats.org/markup-compatibility/2006" xmlns:aink="http://schemas.microsoft.com/office/drawing/2016/ink" xmlns:am3d="http://schemas.microsoft.com/office/drawing/2017/model3d" xmlns:o="urn:schemas-microsoft-com:office:office" xmlns:r="http://schemas.openxmlformats.org/officeDocument/2006/relationships" xmlns:m="http://schemas.openxmlformats.org/officeDocument/2006/math" xmlns:v="urn:schemas-microsoft-com:vml" xmlns:wp14="http://schemas.microsoft.com/office/word/2010/wordprocessingDrawing" xmlns:wp="http://schemas.openxmlformats.org/drawingml/2006/wordprocessingDrawing" xmlns:w10="urn:schemas-microsoft-com:office:word" xmlns:w="http://schemas.openxmlformats.org/wordprocessingml/2006/main" xmlns:w14="http://schemas.microsoft.com/office/word/2010/wordml" xmlns:w15="http://schemas.microsoft.com/office/word/2012/wordml" xmlns:w16cid="http://schemas.microsoft.com/office/word/2016/wordml/cid" xmlns:w16se="http://schemas.microsoft.com/office/word/2015/wordml/symex" xmlns:wpg="http://schemas.microsoft.com/office/word/2010/wordprocessingGroup" xmlns:wpi="http://schemas.microsoft.com/office/word/2010/wordprocessingInk" xmlns:wne="http://schemas.microsoft.com/office/word/2006/wordml" xmlns:wps="http://schemas.microsoft.com/office/word/2010/wordprocessingShape" mc:Ignorable="w14 w15 w16se w16cid wp14">
   <w:endnote w:type="separator" w:id="-1">
     <w:p>
       <w:r>
@@ -698,7 +755,7 @@
 </file>
 
 <file path=word/footnotes.xml><?xml version="1.0" encoding="utf-8"?>
-<w:footnotes xmlns:wpc="http://schemas.microsoft.com/office/word/2010/wordprocessingCanvas" xmlns:cx="http://schemas.microsoft.com/office/drawing/2014/chartex" xmlns:cx1="http://schemas.microsoft.com/office/drawing/2015/9/8/chartex" xmlns:mc="http://schemas.openxmlformats.org/markup-compatibility/2006" xmlns:o="urn:schemas-microsoft-com:office:office" xmlns:r="http://schemas.openxmlformats.org/officeDocument/2006/relationships" xmlns:m="http://schemas.openxmlformats.org/officeDocument/2006/math" xmlns:v="urn:schemas-microsoft-com:vml" xmlns:wp14="http://schemas.microsoft.com/office/word/2010/wordprocessingDrawing" xmlns:wp="http://schemas.openxmlformats.org/drawingml/2006/wordprocessingDrawing" xmlns:w10="urn:schemas-microsoft-com:office:word" xmlns:w="http://schemas.openxmlformats.org/wordprocessingml/2006/main" xmlns:w14="http://schemas.microsoft.com/office/word/2010/wordml" xmlns:w15="http://schemas.microsoft.com/office/word/2012/wordml" xmlns:w16se="http://schemas.microsoft.com/office/word/2015/wordml/symex" xmlns:wpg="http://schemas.microsoft.com/office/word/2010/wordprocessingGroup" xmlns:wpi="http://schemas.microsoft.com/office/word/2010/wordprocessingInk" xmlns:wne="http://schemas.microsoft.com/office/word/2006/wordml" xmlns:wps="http://schemas.microsoft.com/office/word/2010/wordprocessingShape" mc:Ignorable="w14 w15 w16se wp14">
+<w:footnotes xmlns:wpc="http://schemas.microsoft.com/office/word/2010/wordprocessingCanvas" xmlns:cx="http://schemas.microsoft.com/office/drawing/2014/chartex" xmlns:cx1="http://schemas.microsoft.com/office/drawing/2015/9/8/chartex" xmlns:cx2="http://schemas.microsoft.com/office/drawing/2015/10/21/chartex" xmlns:cx3="http://schemas.microsoft.com/office/drawing/2016/5/9/chartex" xmlns:cx4="http://schemas.microsoft.com/office/drawing/2016/5/10/chartex" xmlns:cx5="http://schemas.microsoft.com/office/drawing/2016/5/11/chartex" xmlns:cx6="http://schemas.microsoft.com/office/drawing/2016/5/12/chartex" xmlns:cx7="http://schemas.microsoft.com/office/drawing/2016/5/13/chartex" xmlns:cx8="http://schemas.microsoft.com/office/drawing/2016/5/14/chartex" xmlns:mc="http://schemas.openxmlformats.org/markup-compatibility/2006" xmlns:aink="http://schemas.microsoft.com/office/drawing/2016/ink" xmlns:am3d="http://schemas.microsoft.com/office/drawing/2017/model3d" xmlns:o="urn:schemas-microsoft-com:office:office" xmlns:r="http://schemas.openxmlformats.org/officeDocument/2006/relationships" xmlns:m="http://schemas.openxmlformats.org/officeDocument/2006/math" xmlns:v="urn:schemas-microsoft-com:vml" xmlns:wp14="http://schemas.microsoft.com/office/word/2010/wordprocessingDrawing" xmlns:wp="http://schemas.openxmlformats.org/drawingml/2006/wordprocessingDrawing" xmlns:w10="urn:schemas-microsoft-com:office:word" xmlns:w="http://schemas.openxmlformats.org/wordprocessingml/2006/main" xmlns:w14="http://schemas.microsoft.com/office/word/2010/wordml" xmlns:w15="http://schemas.microsoft.com/office/word/2012/wordml" xmlns:w16cid="http://schemas.microsoft.com/office/word/2016/wordml/cid" xmlns:w16se="http://schemas.microsoft.com/office/word/2015/wordml/symex" xmlns:wpg="http://schemas.microsoft.com/office/word/2010/wordprocessingGroup" xmlns:wpi="http://schemas.microsoft.com/office/word/2010/wordprocessingInk" xmlns:wne="http://schemas.microsoft.com/office/word/2006/wordml" xmlns:wps="http://schemas.microsoft.com/office/word/2010/wordprocessingShape" mc:Ignorable="w14 w15 w16se w16cid wp14">
   <w:footnote w:type="separator" w:id="-1">
     <w:p>
       <w:r>
@@ -717,7 +774,7 @@
 </file>
 
 <file path=word/header1.xml><?xml version="1.0" encoding="utf-8"?>
-<w:hdr xmlns:wpc="http://schemas.microsoft.com/office/word/2010/wordprocessingCanvas" xmlns:cx="http://schemas.microsoft.com/office/drawing/2014/chartex" xmlns:cx1="http://schemas.microsoft.com/office/drawing/2015/9/8/chartex" xmlns:mc="http://schemas.openxmlformats.org/markup-compatibility/2006" xmlns:o="urn:schemas-microsoft-com:office:office" xmlns:r="http://schemas.openxmlformats.org/officeDocument/2006/relationships" xmlns:m="http://schemas.openxmlformats.org/officeDocument/2006/math" xmlns:v="urn:schemas-microsoft-com:vml" xmlns:wp14="http://schemas.microsoft.com/office/word/2010/wordprocessingDrawing" xmlns:wp="http://schemas.openxmlformats.org/drawingml/2006/wordprocessingDrawing" xmlns:w10="urn:schemas-microsoft-com:office:word" xmlns:w="http://schemas.openxmlformats.org/wordprocessingml/2006/main" xmlns:w14="http://schemas.microsoft.com/office/word/2010/wordml" xmlns:w15="http://schemas.microsoft.com/office/word/2012/wordml" xmlns:w16se="http://schemas.microsoft.com/office/word/2015/wordml/symex" xmlns:wpg="http://schemas.microsoft.com/office/word/2010/wordprocessingGroup" xmlns:wpi="http://schemas.microsoft.com/office/word/2010/wordprocessingInk" xmlns:wne="http://schemas.microsoft.com/office/word/2006/wordml" xmlns:wps="http://schemas.microsoft.com/office/word/2010/wordprocessingShape" mc:Ignorable="w14 w15 w16se wp14">
+<w:hdr xmlns:wpc="http://schemas.microsoft.com/office/word/2010/wordprocessingCanvas" xmlns:cx="http://schemas.microsoft.com/office/drawing/2014/chartex" xmlns:cx1="http://schemas.microsoft.com/office/drawing/2015/9/8/chartex" xmlns:cx2="http://schemas.microsoft.com/office/drawing/2015/10/21/chartex" xmlns:cx3="http://schemas.microsoft.com/office/drawing/2016/5/9/chartex" xmlns:cx4="http://schemas.microsoft.com/office/drawing/2016/5/10/chartex" xmlns:cx5="http://schemas.microsoft.com/office/drawing/2016/5/11/chartex" xmlns:cx6="http://schemas.microsoft.com/office/drawing/2016/5/12/chartex" xmlns:cx7="http://schemas.microsoft.com/office/drawing/2016/5/13/chartex" xmlns:cx8="http://schemas.microsoft.com/office/drawing/2016/5/14/chartex" xmlns:mc="http://schemas.openxmlformats.org/markup-compatibility/2006" xmlns:aink="http://schemas.microsoft.com/office/drawing/2016/ink" xmlns:am3d="http://schemas.microsoft.com/office/drawing/2017/model3d" xmlns:o="urn:schemas-microsoft-com:office:office" xmlns:r="http://schemas.openxmlformats.org/officeDocument/2006/relationships" xmlns:m="http://schemas.openxmlformats.org/officeDocument/2006/math" xmlns:v="urn:schemas-microsoft-com:vml" xmlns:wp14="http://schemas.microsoft.com/office/word/2010/wordprocessingDrawing" xmlns:wp="http://schemas.openxmlformats.org/drawingml/2006/wordprocessingDrawing" xmlns:w10="urn:schemas-microsoft-com:office:word" xmlns:w="http://schemas.openxmlformats.org/wordprocessingml/2006/main" xmlns:w14="http://schemas.microsoft.com/office/word/2010/wordml" xmlns:w15="http://schemas.microsoft.com/office/word/2012/wordml" xmlns:w16cid="http://schemas.microsoft.com/office/word/2016/wordml/cid" xmlns:w16se="http://schemas.microsoft.com/office/word/2015/wordml/symex" xmlns:wpg="http://schemas.microsoft.com/office/word/2010/wordprocessingGroup" xmlns:wpi="http://schemas.microsoft.com/office/word/2010/wordprocessingInk" xmlns:wne="http://schemas.microsoft.com/office/word/2006/wordml" xmlns:wps="http://schemas.microsoft.com/office/word/2010/wordprocessingShape" mc:Ignorable="w14 w15 w16se w16cid wp14">
   <w:tbl>
     <w:tblPr>
       <w:tblW w:w="0" w:type="auto"/>
@@ -1125,7 +1182,7 @@
 </file>
 
 <file path=word/styles.xml><?xml version="1.0" encoding="utf-8"?>
-<w:styles xmlns:mc="http://schemas.openxmlformats.org/markup-compatibility/2006" xmlns:r="http://schemas.openxmlformats.org/officeDocument/2006/relationships" xmlns:w="http://schemas.openxmlformats.org/wordprocessingml/2006/main" xmlns:w14="http://schemas.microsoft.com/office/word/2010/wordml" xmlns:w15="http://schemas.microsoft.com/office/word/2012/wordml" xmlns:w16se="http://schemas.microsoft.com/office/word/2015/wordml/symex" mc:Ignorable="w14 w15 w16se">
+<w:styles xmlns:mc="http://schemas.openxmlformats.org/markup-compatibility/2006" xmlns:r="http://schemas.openxmlformats.org/officeDocument/2006/relationships" xmlns:w="http://schemas.openxmlformats.org/wordprocessingml/2006/main" xmlns:w14="http://schemas.microsoft.com/office/word/2010/wordml" xmlns:w15="http://schemas.microsoft.com/office/word/2012/wordml" xmlns:w16cid="http://schemas.microsoft.com/office/word/2016/wordml/cid" xmlns:w16se="http://schemas.microsoft.com/office/word/2015/wordml/symex" mc:Ignorable="w14 w15 w16se w16cid">
   <w:docDefaults>
     <w:rPrDefault>
       <w:rPr>
@@ -1135,7 +1192,7 @@
     </w:rPrDefault>
     <w:pPrDefault/>
   </w:docDefaults>
-  <w:latentStyles w:defLockedState="0" w:defUIPriority="99" w:defSemiHidden="0" w:defUnhideWhenUsed="0" w:defQFormat="0" w:count="371">
+  <w:latentStyles w:defLockedState="0" w:defUIPriority="99" w:defSemiHidden="0" w:defUnhideWhenUsed="0" w:defQFormat="0" w:count="376">
     <w:lsdException w:name="Normal" w:uiPriority="0" w:qFormat="1"/>
     <w:lsdException w:name="heading 1" w:uiPriority="9" w:qFormat="1"/>
     <w:lsdException w:name="heading 2" w:semiHidden="1" w:uiPriority="9" w:unhideWhenUsed="1" w:qFormat="1"/>
@@ -1241,7 +1298,6 @@
     <w:lsdException w:name="HTML Sample" w:semiHidden="1" w:unhideWhenUsed="1"/>
     <w:lsdException w:name="HTML Typewriter" w:semiHidden="1" w:unhideWhenUsed="1"/>
     <w:lsdException w:name="HTML Variable" w:semiHidden="1" w:unhideWhenUsed="1"/>
-    <w:lsdException w:name="Normal Table" w:semiHidden="1" w:unhideWhenUsed="1"/>
     <w:lsdException w:name="annotation subject" w:semiHidden="1" w:unhideWhenUsed="1"/>
     <w:lsdException w:name="No List" w:semiHidden="1" w:unhideWhenUsed="1"/>
     <w:lsdException w:name="Outline List 1" w:semiHidden="1" w:unhideWhenUsed="1"/>
@@ -1284,11 +1340,8 @@
     <w:lsdException w:name="Table Contemporary" w:semiHidden="1" w:unhideWhenUsed="1"/>
     <w:lsdException w:name="Table Elegant" w:semiHidden="1" w:unhideWhenUsed="1"/>
     <w:lsdException w:name="Table Professional" w:semiHidden="1" w:unhideWhenUsed="1"/>
-    <w:lsdException w:name="Table Subtle 1" w:semiHidden="1" w:unhideWhenUsed="1"/>
     <w:lsdException w:name="Table Subtle 2" w:semiHidden="1" w:unhideWhenUsed="1"/>
     <w:lsdException w:name="Table Web 1" w:semiHidden="1" w:unhideWhenUsed="1"/>
-    <w:lsdException w:name="Table Web 2" w:semiHidden="1" w:unhideWhenUsed="1"/>
-    <w:lsdException w:name="Table Web 3" w:semiHidden="1" w:unhideWhenUsed="1"/>
     <w:lsdException w:name="Balloon Text" w:semiHidden="1" w:unhideWhenUsed="1"/>
     <w:lsdException w:name="Table Grid" w:uiPriority="59"/>
     <w:lsdException w:name="Table Theme" w:semiHidden="1" w:unhideWhenUsed="1"/>
@@ -1507,6 +1560,11 @@
     <w:lsdException w:name="List Table 5 Dark Accent 6" w:uiPriority="50"/>
     <w:lsdException w:name="List Table 6 Colorful Accent 6" w:uiPriority="51"/>
     <w:lsdException w:name="List Table 7 Colorful Accent 6" w:uiPriority="52"/>
+    <w:lsdException w:name="Mention" w:semiHidden="1" w:unhideWhenUsed="1"/>
+    <w:lsdException w:name="Smart Hyperlink" w:semiHidden="1" w:unhideWhenUsed="1"/>
+    <w:lsdException w:name="Hashtag" w:semiHidden="1" w:unhideWhenUsed="1"/>
+    <w:lsdException w:name="Unresolved Mention" w:semiHidden="1" w:unhideWhenUsed="1"/>
+    <w:lsdException w:name="Smart Link" w:semiHidden="1" w:unhideWhenUsed="1"/>
   </w:latentStyles>
   <w:style w:type="paragraph" w:default="1" w:styleId="Normal">
     <w:name w:val="Normal"/>
@@ -1909,7 +1967,7 @@
 </file>
 
 <file path=customXml/itemProps1.xml><?xml version="1.0" encoding="utf-8"?>
-<ds:datastoreItem xmlns:ds="http://schemas.openxmlformats.org/officeDocument/2006/customXml" ds:itemID="{7516A94D-6805-4895-A19A-1EE44994063A}">
+<ds:datastoreItem xmlns:ds="http://schemas.openxmlformats.org/officeDocument/2006/customXml" ds:itemID="{93DB7A98-A422-4745-8B8D-391435E3C0F4}">
   <ds:schemaRefs>
     <ds:schemaRef ds:uri="http://schemas.openxmlformats.org/officeDocument/2006/bibliography"/>
   </ds:schemaRefs>

</xml_diff>